<commit_message>
insert anotations about terraform and documentation: teorical content
</commit_message>
<xml_diff>
--- a/terraform-anotations.docx
+++ b/terraform-anotations.docx
@@ -4,6 +4,9 @@
   <w:body>
     <w:p>
       <w:r>
+        <w:rPr>
+          <w:noProof/>
+        </w:rPr>
         <w:drawing>
           <wp:inline distT="0" distB="0" distL="0" distR="0" wp14:anchorId="09FE90EA" wp14:editId="583CE685">
             <wp:extent cx="5400040" cy="2790190"/>
@@ -43,48 +46,14 @@
     </w:p>
     <w:p/>
     <w:p>
-      <w:proofErr w:type="spellStart"/>
-      <w:r>
-        <w:t>Terraform</w:t>
-      </w:r>
-      <w:proofErr w:type="spellEnd"/>
-      <w:r>
-        <w:t>: ferramenta IaaS mais popular.</w:t>
-      </w:r>
-    </w:p>
-    <w:p>
-      <w:r>
-        <w:t>Linguagem HCL (</w:t>
-      </w:r>
-      <w:proofErr w:type="spellStart"/>
-      <w:r>
-        <w:t>Hashicorp</w:t>
-      </w:r>
-      <w:proofErr w:type="spellEnd"/>
-      <w:r>
-        <w:t xml:space="preserve"> </w:t>
-      </w:r>
-      <w:proofErr w:type="spellStart"/>
-      <w:r>
-        <w:t>Configuration</w:t>
-      </w:r>
-      <w:proofErr w:type="spellEnd"/>
-      <w:r>
-        <w:t xml:space="preserve"> </w:t>
-      </w:r>
-      <w:proofErr w:type="spellStart"/>
-      <w:r>
-        <w:t>Language</w:t>
-      </w:r>
-      <w:proofErr w:type="spellEnd"/>
-      <w:r>
-        <w:t xml:space="preserve">), mas pode ser </w:t>
-      </w:r>
-      <w:proofErr w:type="spellStart"/>
-      <w:r>
-        <w:t>Json</w:t>
-      </w:r>
-      <w:proofErr w:type="spellEnd"/>
+      <w:r>
+        <w:t>Terraform: ferramenta IaaS mais popular.</w:t>
+      </w:r>
+    </w:p>
+    <w:p>
+      <w:r>
+        <w:t>Linguagem HCL (Hashicorp Configuration Language), mas pode ser Json</w:t>
+      </w:r>
     </w:p>
     <w:p>
       <w:r>
@@ -92,145 +61,39 @@
       </w:r>
     </w:p>
     <w:p>
-      <w:proofErr w:type="spellStart"/>
-      <w:r>
-        <w:t>Providers</w:t>
-      </w:r>
-      <w:proofErr w:type="spellEnd"/>
-      <w:r>
-        <w:t xml:space="preserve"> AWS, Azure, </w:t>
-      </w:r>
-      <w:proofErr w:type="spellStart"/>
-      <w:r>
-        <w:t>GoogleCloud</w:t>
-      </w:r>
-      <w:proofErr w:type="spellEnd"/>
-      <w:r>
-        <w:t xml:space="preserve">. </w:t>
-      </w:r>
-    </w:p>
-    <w:p>
-      <w:proofErr w:type="spellStart"/>
-      <w:r>
-        <w:t>Hashicorp</w:t>
-      </w:r>
-      <w:proofErr w:type="spellEnd"/>
-      <w:r>
-        <w:t xml:space="preserve"> disponibiliza extensa lista de </w:t>
-      </w:r>
-      <w:proofErr w:type="spellStart"/>
-      <w:r>
-        <w:t>providers</w:t>
-      </w:r>
-      <w:proofErr w:type="spellEnd"/>
-      <w:r>
-        <w:t xml:space="preserve">. </w:t>
-      </w:r>
-    </w:p>
-    <w:p>
-      <w:r>
-        <w:t xml:space="preserve">Outras ferramentas de </w:t>
-      </w:r>
-      <w:proofErr w:type="spellStart"/>
-      <w:r>
-        <w:t>IaaC</w:t>
-      </w:r>
-      <w:proofErr w:type="spellEnd"/>
-      <w:r>
-        <w:t xml:space="preserve">: </w:t>
-      </w:r>
-      <w:proofErr w:type="spellStart"/>
-      <w:r>
-        <w:t>CloudFormation</w:t>
-      </w:r>
-      <w:proofErr w:type="spellEnd"/>
-      <w:r>
-        <w:t xml:space="preserve">, Azure ARM </w:t>
-      </w:r>
-      <w:proofErr w:type="spellStart"/>
-      <w:r>
-        <w:t>Templates</w:t>
-      </w:r>
-      <w:proofErr w:type="spellEnd"/>
-      <w:r>
-        <w:t xml:space="preserve">, </w:t>
-      </w:r>
-      <w:proofErr w:type="spellStart"/>
-      <w:r>
-        <w:t>puppet</w:t>
-      </w:r>
-      <w:proofErr w:type="spellEnd"/>
-      <w:r>
-        <w:t>, etc...</w:t>
+      <w:r>
+        <w:t xml:space="preserve">Providers AWS, Azure, GoogleCloud. </w:t>
+      </w:r>
+    </w:p>
+    <w:p>
+      <w:r>
+        <w:t xml:space="preserve">Hashicorp disponibiliza extensa lista de providers. </w:t>
+      </w:r>
+    </w:p>
+    <w:p>
+      <w:r>
+        <w:t>Outras ferramentas de IaaC: CloudFormation, Azure ARM Templates, puppet, etc...</w:t>
       </w:r>
     </w:p>
     <w:p/>
     <w:p>
       <w:r>
-        <w:t xml:space="preserve">Vantagens </w:t>
-      </w:r>
-      <w:proofErr w:type="spellStart"/>
-      <w:r>
-        <w:t>Terraform</w:t>
-      </w:r>
-      <w:proofErr w:type="spellEnd"/>
-      <w:r>
-        <w:t>:</w:t>
-      </w:r>
-    </w:p>
-    <w:p>
-      <w:r>
-        <w:t xml:space="preserve">Simplicidade HCL, </w:t>
-      </w:r>
-      <w:proofErr w:type="spellStart"/>
-      <w:r>
-        <w:t>multicloud</w:t>
-      </w:r>
-      <w:proofErr w:type="spellEnd"/>
-      <w:r>
-        <w:t xml:space="preserve">, cria recursos de forma declarativa (descreve o que você quer no código e o </w:t>
-      </w:r>
-      <w:proofErr w:type="spellStart"/>
-      <w:r>
-        <w:t>Terraform</w:t>
-      </w:r>
-      <w:proofErr w:type="spellEnd"/>
-      <w:r>
-        <w:t xml:space="preserve"> se encarrega de provisionar).</w:t>
-      </w:r>
-    </w:p>
-    <w:p>
-      <w:r>
-        <w:t xml:space="preserve">Utilizada com outras ferramentas </w:t>
-      </w:r>
-      <w:proofErr w:type="spellStart"/>
-      <w:r>
-        <w:t>IaaC</w:t>
-      </w:r>
-      <w:proofErr w:type="spellEnd"/>
-      <w:r>
-        <w:t xml:space="preserve">: Azure, </w:t>
-      </w:r>
-      <w:proofErr w:type="spellStart"/>
-      <w:r>
-        <w:t>puppet</w:t>
-      </w:r>
-      <w:proofErr w:type="spellEnd"/>
-      <w:r>
-        <w:t>...</w:t>
-      </w:r>
-    </w:p>
-    <w:p>
-      <w:r>
-        <w:t xml:space="preserve">Idempotente: aplicado várias vezes sem que o resultado se altere. Fica armazenado no </w:t>
-      </w:r>
-      <w:proofErr w:type="spellStart"/>
-      <w:r>
-        <w:t>state</w:t>
-      </w:r>
-      <w:proofErr w:type="spellEnd"/>
-      <w:r>
-        <w:t xml:space="preserve"> e pode rodar o código várias vezes, mas não será criado recursos em duplicidade. </w:t>
+        <w:t>Vantagens Terraform:</w:t>
+      </w:r>
+    </w:p>
+    <w:p>
+      <w:r>
+        <w:t>Simplicidade HCL, multicloud, cria recursos de forma declarativa (descreve o que você quer no código e o Terraform se encarrega de provisionar).</w:t>
+      </w:r>
+    </w:p>
+    <w:p>
+      <w:r>
+        <w:t>Utilizada com outras ferramentas IaaC: Azure, puppet...</w:t>
+      </w:r>
+    </w:p>
+    <w:p>
+      <w:r>
+        <w:t xml:space="preserve">Idempotente: aplicado várias vezes sem que o resultado se altere. Fica armazenado no state e pode rodar o código várias vezes, mas não será criado recursos em duplicidade. </w:t>
       </w:r>
     </w:p>
     <w:p>
@@ -241,6 +104,9 @@
     <w:p/>
     <w:p>
       <w:r>
+        <w:rPr>
+          <w:noProof/>
+        </w:rPr>
         <w:lastRenderedPageBreak/>
         <w:drawing>
           <wp:inline distT="0" distB="0" distL="0" distR="0" wp14:anchorId="20DE263B" wp14:editId="0935D621">
@@ -286,9 +152,41 @@
           <w:u w:val="single"/>
         </w:rPr>
       </w:pPr>
+      <w:r>
+        <w:rPr>
+          <w:u w:val="single"/>
+        </w:rPr>
+        <w:t>Documentação Terraform</w:t>
+      </w:r>
+    </w:p>
+    <w:p>
+      <w:hyperlink r:id="rId6" w:history="1">
+        <w:r>
+          <w:rPr>
+            <w:rStyle w:val="Hyperlink"/>
+          </w:rPr>
+          <w:t>https://developer.hashicorp.com/terraform/language</w:t>
+        </w:r>
+      </w:hyperlink>
+    </w:p>
+    <w:p>
+      <w:r>
+        <w:t>- Módulos</w:t>
+      </w:r>
+    </w:p>
+    <w:p>
+      <w:r>
+        <w:t>São conjuntos de código com um fim específico</w:t>
+      </w:r>
+    </w:p>
+    <w:p>
+      <w:r>
+        <w:t>Oficiais ou criados pela comunidade</w:t>
+      </w:r>
       <w:bookmarkStart w:id="0" w:name="_GoBack"/>
       <w:bookmarkEnd w:id="0"/>
     </w:p>
+    <w:p/>
     <w:sectPr>
       <w:pgSz w:w="11906" w:h="16838"/>
       <w:pgMar w:top="1417" w:right="1701" w:bottom="1417" w:left="1701" w:header="708" w:footer="708" w:gutter="0"/>
@@ -725,6 +623,29 @@
     <w:semiHidden/>
     <w:unhideWhenUsed/>
   </w:style>
+  <w:style w:type="character" w:styleId="Hyperlink">
+    <w:name w:val="Hyperlink"/>
+    <w:basedOn w:val="Fontepargpadro"/>
+    <w:uiPriority w:val="99"/>
+    <w:unhideWhenUsed/>
+    <w:rsid w:val="00D50E9B"/>
+    <w:rPr>
+      <w:color w:val="0563C1" w:themeColor="hyperlink"/>
+      <w:u w:val="single"/>
+    </w:rPr>
+  </w:style>
+  <w:style w:type="character" w:styleId="MenoPendente">
+    <w:name w:val="Unresolved Mention"/>
+    <w:basedOn w:val="Fontepargpadro"/>
+    <w:uiPriority w:val="99"/>
+    <w:semiHidden/>
+    <w:unhideWhenUsed/>
+    <w:rsid w:val="00D50E9B"/>
+    <w:rPr>
+      <w:color w:val="605E5C"/>
+      <w:shd w:val="clear" w:color="auto" w:fill="E1DFDD"/>
+    </w:rPr>
+  </w:style>
 </w:styles>
 </file>
 

</xml_diff>

<commit_message>
insert terraform structure: main.tf example
</commit_message>
<xml_diff>
--- a/terraform-anotations.docx
+++ b/terraform-anotations.docx
@@ -46,48 +46,14 @@
     </w:p>
     <w:p/>
     <w:p>
-      <w:proofErr w:type="spellStart"/>
-      <w:r>
-        <w:t>Terraform</w:t>
-      </w:r>
-      <w:proofErr w:type="spellEnd"/>
-      <w:r>
-        <w:t>: ferramenta IaaS mais popular.</w:t>
-      </w:r>
-    </w:p>
-    <w:p>
-      <w:r>
-        <w:t>Linguagem HCL (</w:t>
-      </w:r>
-      <w:proofErr w:type="spellStart"/>
-      <w:r>
-        <w:t>Hashicorp</w:t>
-      </w:r>
-      <w:proofErr w:type="spellEnd"/>
-      <w:r>
-        <w:t xml:space="preserve"> </w:t>
-      </w:r>
-      <w:proofErr w:type="spellStart"/>
-      <w:r>
-        <w:t>Configuration</w:t>
-      </w:r>
-      <w:proofErr w:type="spellEnd"/>
-      <w:r>
-        <w:t xml:space="preserve"> </w:t>
-      </w:r>
-      <w:proofErr w:type="spellStart"/>
-      <w:r>
-        <w:t>Language</w:t>
-      </w:r>
-      <w:proofErr w:type="spellEnd"/>
-      <w:r>
-        <w:t xml:space="preserve">), mas pode ser </w:t>
-      </w:r>
-      <w:proofErr w:type="spellStart"/>
-      <w:r>
-        <w:t>Json</w:t>
-      </w:r>
-      <w:proofErr w:type="spellEnd"/>
+      <w:r>
+        <w:t>Terraform: ferramenta IaaS mais popular.</w:t>
+      </w:r>
+    </w:p>
+    <w:p>
+      <w:r>
+        <w:t>Linguagem HCL (Hashicorp Configuration Language), mas pode ser Json</w:t>
+      </w:r>
     </w:p>
     <w:p>
       <w:r>
@@ -95,145 +61,39 @@
       </w:r>
     </w:p>
     <w:p>
-      <w:proofErr w:type="spellStart"/>
-      <w:r>
-        <w:t>Providers</w:t>
-      </w:r>
-      <w:proofErr w:type="spellEnd"/>
-      <w:r>
-        <w:t xml:space="preserve"> AWS, Azure, </w:t>
-      </w:r>
-      <w:proofErr w:type="spellStart"/>
-      <w:r>
-        <w:t>GoogleCloud</w:t>
-      </w:r>
-      <w:proofErr w:type="spellEnd"/>
-      <w:r>
-        <w:t xml:space="preserve">. </w:t>
-      </w:r>
-    </w:p>
-    <w:p>
-      <w:proofErr w:type="spellStart"/>
-      <w:r>
-        <w:t>Hashicorp</w:t>
-      </w:r>
-      <w:proofErr w:type="spellEnd"/>
-      <w:r>
-        <w:t xml:space="preserve"> disponibiliza extensa lista de </w:t>
-      </w:r>
-      <w:proofErr w:type="spellStart"/>
-      <w:r>
-        <w:t>providers</w:t>
-      </w:r>
-      <w:proofErr w:type="spellEnd"/>
-      <w:r>
-        <w:t xml:space="preserve">. </w:t>
-      </w:r>
-    </w:p>
-    <w:p>
-      <w:r>
-        <w:t xml:space="preserve">Outras ferramentas de </w:t>
-      </w:r>
-      <w:proofErr w:type="spellStart"/>
-      <w:r>
-        <w:t>IaaC</w:t>
-      </w:r>
-      <w:proofErr w:type="spellEnd"/>
-      <w:r>
-        <w:t xml:space="preserve">: </w:t>
-      </w:r>
-      <w:proofErr w:type="spellStart"/>
-      <w:r>
-        <w:t>CloudFormation</w:t>
-      </w:r>
-      <w:proofErr w:type="spellEnd"/>
-      <w:r>
-        <w:t xml:space="preserve">, Azure ARM </w:t>
-      </w:r>
-      <w:proofErr w:type="spellStart"/>
-      <w:r>
-        <w:t>Templates</w:t>
-      </w:r>
-      <w:proofErr w:type="spellEnd"/>
-      <w:r>
-        <w:t xml:space="preserve">, </w:t>
-      </w:r>
-      <w:proofErr w:type="spellStart"/>
-      <w:r>
-        <w:t>puppet</w:t>
-      </w:r>
-      <w:proofErr w:type="spellEnd"/>
-      <w:r>
-        <w:t>, etc...</w:t>
+      <w:r>
+        <w:t xml:space="preserve">Providers AWS, Azure, GoogleCloud. </w:t>
+      </w:r>
+    </w:p>
+    <w:p>
+      <w:r>
+        <w:t xml:space="preserve">Hashicorp disponibiliza extensa lista de providers. </w:t>
+      </w:r>
+    </w:p>
+    <w:p>
+      <w:r>
+        <w:t>Outras ferramentas de IaaC: CloudFormation, Azure ARM Templates, puppet, etc...</w:t>
       </w:r>
     </w:p>
     <w:p/>
     <w:p>
       <w:r>
-        <w:t xml:space="preserve">Vantagens </w:t>
-      </w:r>
-      <w:proofErr w:type="spellStart"/>
-      <w:r>
-        <w:t>Terraform</w:t>
-      </w:r>
-      <w:proofErr w:type="spellEnd"/>
-      <w:r>
-        <w:t>:</w:t>
-      </w:r>
-    </w:p>
-    <w:p>
-      <w:r>
-        <w:t xml:space="preserve">Simplicidade HCL, </w:t>
-      </w:r>
-      <w:proofErr w:type="spellStart"/>
-      <w:r>
-        <w:t>multicloud</w:t>
-      </w:r>
-      <w:proofErr w:type="spellEnd"/>
-      <w:r>
-        <w:t xml:space="preserve">, cria recursos de forma declarativa (descreve o que você quer no código e o </w:t>
-      </w:r>
-      <w:proofErr w:type="spellStart"/>
-      <w:r>
-        <w:t>Terraform</w:t>
-      </w:r>
-      <w:proofErr w:type="spellEnd"/>
-      <w:r>
-        <w:t xml:space="preserve"> se encarrega de provisionar).</w:t>
-      </w:r>
-    </w:p>
-    <w:p>
-      <w:r>
-        <w:t xml:space="preserve">Utilizada com outras ferramentas </w:t>
-      </w:r>
-      <w:proofErr w:type="spellStart"/>
-      <w:r>
-        <w:t>IaaC</w:t>
-      </w:r>
-      <w:proofErr w:type="spellEnd"/>
-      <w:r>
-        <w:t xml:space="preserve">: Azure, </w:t>
-      </w:r>
-      <w:proofErr w:type="spellStart"/>
-      <w:r>
-        <w:t>puppet</w:t>
-      </w:r>
-      <w:proofErr w:type="spellEnd"/>
-      <w:r>
-        <w:t>...</w:t>
-      </w:r>
-    </w:p>
-    <w:p>
-      <w:r>
-        <w:t xml:space="preserve">Idempotente: aplicado várias vezes sem que o resultado se altere. Fica armazenado no </w:t>
-      </w:r>
-      <w:proofErr w:type="spellStart"/>
-      <w:r>
-        <w:t>state</w:t>
-      </w:r>
-      <w:proofErr w:type="spellEnd"/>
-      <w:r>
-        <w:t xml:space="preserve"> e pode rodar o código várias vezes, mas não será criado recursos em duplicidade. </w:t>
+        <w:t>Vantagens Terraform:</w:t>
+      </w:r>
+    </w:p>
+    <w:p>
+      <w:r>
+        <w:t>Simplicidade HCL, multicloud, cria recursos de forma declarativa (descreve o que você quer no código e o Terraform se encarrega de provisionar).</w:t>
+      </w:r>
+    </w:p>
+    <w:p>
+      <w:r>
+        <w:t>Utilizada com outras ferramentas IaaC: Azure, puppet...</w:t>
+      </w:r>
+    </w:p>
+    <w:p>
+      <w:r>
+        <w:t xml:space="preserve">Idempotente: aplicado várias vezes sem que o resultado se altere. Fica armazenado no state e pode rodar o código várias vezes, mas não será criado recursos em duplicidade. </w:t>
       </w:r>
     </w:p>
     <w:p>
@@ -317,16 +177,8 @@
         <w:rPr>
           <w:u w:val="single"/>
         </w:rPr>
-        <w:t xml:space="preserve">Documentação </w:t>
-      </w:r>
-      <w:proofErr w:type="spellStart"/>
-      <w:r>
-        <w:rPr>
-          <w:u w:val="single"/>
-        </w:rPr>
-        <w:t>Terraform</w:t>
-      </w:r>
-      <w:proofErr w:type="spellEnd"/>
+        <w:t>Documentação Terraform</w:t>
+      </w:r>
     </w:p>
     <w:p>
       <w:hyperlink r:id="rId6" w:history="1">
@@ -421,39 +273,13 @@
       </w:r>
     </w:p>
     <w:p>
-      <w:proofErr w:type="spellStart"/>
-      <w:r>
-        <w:t>Tfstate</w:t>
-      </w:r>
-      <w:proofErr w:type="spellEnd"/>
-      <w:r>
-        <w:t xml:space="preserve">: armazena as </w:t>
-      </w:r>
-      <w:proofErr w:type="spellStart"/>
-      <w:r>
-        <w:t>infos</w:t>
-      </w:r>
-      <w:proofErr w:type="spellEnd"/>
-      <w:r>
-        <w:t xml:space="preserve"> que ele está gerindo, criou, usando o código que a gente escreveu. </w:t>
-      </w:r>
-    </w:p>
-    <w:p>
-      <w:proofErr w:type="spellStart"/>
-      <w:r>
-        <w:t>Tfvars</w:t>
-      </w:r>
-      <w:proofErr w:type="spellEnd"/>
-      <w:r>
-        <w:t xml:space="preserve">: arquivo que declara o valor das variáveis dentro do código do </w:t>
-      </w:r>
-      <w:proofErr w:type="spellStart"/>
-      <w:r>
-        <w:t>terraform</w:t>
-      </w:r>
-      <w:proofErr w:type="spellEnd"/>
-      <w:r>
-        <w:t xml:space="preserve">. </w:t>
+      <w:r>
+        <w:t xml:space="preserve">Tfstate: armazena as infos que ele está gerindo, criou, usando o código que a gente escreveu. </w:t>
+      </w:r>
+    </w:p>
+    <w:p>
+      <w:r>
+        <w:t xml:space="preserve">Tfvars: arquivo que declara o valor das variáveis dentro do código do terraform. </w:t>
       </w:r>
     </w:p>
     <w:p>
@@ -464,24 +290,11 @@
     <w:p>
       <w:proofErr w:type="gramStart"/>
       <w:r>
-        <w:t>Pasta .</w:t>
-      </w:r>
-      <w:proofErr w:type="spellStart"/>
-      <w:r>
-        <w:t>terraform</w:t>
-      </w:r>
-      <w:proofErr w:type="spellEnd"/>
+        <w:t>Pasta .terraform</w:t>
+      </w:r>
       <w:proofErr w:type="gramEnd"/>
       <w:r>
-        <w:t xml:space="preserve">: onde faz o download dos </w:t>
-      </w:r>
-      <w:proofErr w:type="spellStart"/>
-      <w:r>
-        <w:t>providers</w:t>
-      </w:r>
-      <w:proofErr w:type="spellEnd"/>
-      <w:r>
-        <w:t xml:space="preserve"> e módulos que usamos dentro do código. </w:t>
+        <w:t xml:space="preserve">: onde faz o download dos providers e módulos que usamos dentro do código. </w:t>
       </w:r>
     </w:p>
     <w:p>
@@ -522,14 +335,73 @@
           </wp:inline>
         </w:drawing>
       </w:r>
+      <w:r>
+        <w:t xml:space="preserve"> </w:t>
+      </w:r>
+    </w:p>
+    <w:p/>
+    <w:p>
+      <w:r>
+        <w:t>Subpasta modules: podemos ter diversos módulos e o tf faz o download pra essa pasta. Ex: módulo vpc</w:t>
+      </w:r>
+    </w:p>
+    <w:p>
+      <w:r>
+        <w:drawing>
+          <wp:inline distT="0" distB="0" distL="0" distR="0" wp14:anchorId="3C01FE25" wp14:editId="337FAF41">
+            <wp:extent cx="2353003" cy="857370"/>
+            <wp:effectExtent l="0" t="0" r="0" b="0"/>
+            <wp:docPr id="5" name="Imagem 5"/>
+            <wp:cNvGraphicFramePr>
+              <a:graphicFrameLocks xmlns:a="http://schemas.openxmlformats.org/drawingml/2006/main" noChangeAspect="1"/>
+            </wp:cNvGraphicFramePr>
+            <a:graphic xmlns:a="http://schemas.openxmlformats.org/drawingml/2006/main">
+              <a:graphicData uri="http://schemas.openxmlformats.org/drawingml/2006/picture">
+                <pic:pic xmlns:pic="http://schemas.openxmlformats.org/drawingml/2006/picture">
+                  <pic:nvPicPr>
+                    <pic:cNvPr id="1" name=""/>
+                    <pic:cNvPicPr/>
+                  </pic:nvPicPr>
+                  <pic:blipFill>
+                    <a:blip r:embed="rId9"/>
+                    <a:stretch>
+                      <a:fillRect/>
+                    </a:stretch>
+                  </pic:blipFill>
+                  <pic:spPr>
+                    <a:xfrm>
+                      <a:off x="0" y="0"/>
+                      <a:ext cx="2353003" cy="857370"/>
+                    </a:xfrm>
+                    <a:prstGeom prst="rect">
+                      <a:avLst/>
+                    </a:prstGeom>
+                  </pic:spPr>
+                </pic:pic>
+              </a:graphicData>
+            </a:graphic>
+          </wp:inline>
+        </w:drawing>
+      </w:r>
+    </w:p>
+    <w:p/>
+    <w:p>
+      <w:r>
+        <w:t>Podemos criar um próprio módulo local.</w:t>
+      </w:r>
+    </w:p>
+    <w:p>
+      <w:r>
+        <w:t>Diretório dentro da config do terraform, colocamos outros arquivos .tf que fazem parte desse módulo.</w:t>
+      </w:r>
+    </w:p>
+    <w:p>
+      <w:r>
+        <w:t>Dentro da configuração root, a gente chama o módulo local.</w:t>
+      </w:r>
       <w:bookmarkStart w:id="0" w:name="_GoBack"/>
       <w:bookmarkEnd w:id="0"/>
-      <w:r>
-        <w:t xml:space="preserve"> </w:t>
-      </w:r>
-    </w:p>
-    <w:p/>
-    <w:p/>
+    </w:p>
     <w:sectPr>
       <w:pgSz w:w="11906" w:h="16838"/>
       <w:pgMar w:top="1417" w:right="1701" w:bottom="1417" w:left="1701" w:header="708" w:footer="708" w:gutter="0"/>

</xml_diff>

<commit_message>
insert more sections about tf structure
</commit_message>
<xml_diff>
--- a/terraform-anotations.docx
+++ b/terraform-anotations.docx
@@ -46,14 +46,48 @@
     </w:p>
     <w:p/>
     <w:p>
-      <w:r>
-        <w:t>Terraform: ferramenta IaaS mais popular.</w:t>
-      </w:r>
-    </w:p>
-    <w:p>
-      <w:r>
-        <w:t>Linguagem HCL (Hashicorp Configuration Language), mas pode ser Json</w:t>
-      </w:r>
+      <w:proofErr w:type="spellStart"/>
+      <w:r>
+        <w:t>Terraform</w:t>
+      </w:r>
+      <w:proofErr w:type="spellEnd"/>
+      <w:r>
+        <w:t>: ferramenta IaaS mais popular.</w:t>
+      </w:r>
+    </w:p>
+    <w:p>
+      <w:r>
+        <w:t>Linguagem HCL (</w:t>
+      </w:r>
+      <w:proofErr w:type="spellStart"/>
+      <w:r>
+        <w:t>Hashicorp</w:t>
+      </w:r>
+      <w:proofErr w:type="spellEnd"/>
+      <w:r>
+        <w:t xml:space="preserve"> </w:t>
+      </w:r>
+      <w:proofErr w:type="spellStart"/>
+      <w:r>
+        <w:t>Configuration</w:t>
+      </w:r>
+      <w:proofErr w:type="spellEnd"/>
+      <w:r>
+        <w:t xml:space="preserve"> </w:t>
+      </w:r>
+      <w:proofErr w:type="spellStart"/>
+      <w:r>
+        <w:t>Language</w:t>
+      </w:r>
+      <w:proofErr w:type="spellEnd"/>
+      <w:r>
+        <w:t xml:space="preserve">), mas pode ser </w:t>
+      </w:r>
+      <w:proofErr w:type="spellStart"/>
+      <w:r>
+        <w:t>Json</w:t>
+      </w:r>
+      <w:proofErr w:type="spellEnd"/>
     </w:p>
     <w:p>
       <w:r>
@@ -61,39 +95,145 @@
       </w:r>
     </w:p>
     <w:p>
-      <w:r>
-        <w:t xml:space="preserve">Providers AWS, Azure, GoogleCloud. </w:t>
-      </w:r>
-    </w:p>
-    <w:p>
-      <w:r>
-        <w:t xml:space="preserve">Hashicorp disponibiliza extensa lista de providers. </w:t>
-      </w:r>
-    </w:p>
-    <w:p>
-      <w:r>
-        <w:t>Outras ferramentas de IaaC: CloudFormation, Azure ARM Templates, puppet, etc...</w:t>
+      <w:proofErr w:type="spellStart"/>
+      <w:r>
+        <w:t>Providers</w:t>
+      </w:r>
+      <w:proofErr w:type="spellEnd"/>
+      <w:r>
+        <w:t xml:space="preserve"> AWS, Azure, </w:t>
+      </w:r>
+      <w:proofErr w:type="spellStart"/>
+      <w:r>
+        <w:t>GoogleCloud</w:t>
+      </w:r>
+      <w:proofErr w:type="spellEnd"/>
+      <w:r>
+        <w:t xml:space="preserve">. </w:t>
+      </w:r>
+    </w:p>
+    <w:p>
+      <w:proofErr w:type="spellStart"/>
+      <w:r>
+        <w:t>Hashicorp</w:t>
+      </w:r>
+      <w:proofErr w:type="spellEnd"/>
+      <w:r>
+        <w:t xml:space="preserve"> disponibiliza extensa lista de </w:t>
+      </w:r>
+      <w:proofErr w:type="spellStart"/>
+      <w:r>
+        <w:t>providers</w:t>
+      </w:r>
+      <w:proofErr w:type="spellEnd"/>
+      <w:r>
+        <w:t xml:space="preserve">. </w:t>
+      </w:r>
+    </w:p>
+    <w:p>
+      <w:r>
+        <w:t xml:space="preserve">Outras ferramentas de </w:t>
+      </w:r>
+      <w:proofErr w:type="spellStart"/>
+      <w:r>
+        <w:t>IaaC</w:t>
+      </w:r>
+      <w:proofErr w:type="spellEnd"/>
+      <w:r>
+        <w:t xml:space="preserve">: </w:t>
+      </w:r>
+      <w:proofErr w:type="spellStart"/>
+      <w:r>
+        <w:t>CloudFormation</w:t>
+      </w:r>
+      <w:proofErr w:type="spellEnd"/>
+      <w:r>
+        <w:t xml:space="preserve">, Azure ARM </w:t>
+      </w:r>
+      <w:proofErr w:type="spellStart"/>
+      <w:r>
+        <w:t>Templates</w:t>
+      </w:r>
+      <w:proofErr w:type="spellEnd"/>
+      <w:r>
+        <w:t xml:space="preserve">, </w:t>
+      </w:r>
+      <w:proofErr w:type="spellStart"/>
+      <w:r>
+        <w:t>puppet</w:t>
+      </w:r>
+      <w:proofErr w:type="spellEnd"/>
+      <w:r>
+        <w:t>, etc...</w:t>
       </w:r>
     </w:p>
     <w:p/>
     <w:p>
       <w:r>
-        <w:t>Vantagens Terraform:</w:t>
-      </w:r>
-    </w:p>
-    <w:p>
-      <w:r>
-        <w:t>Simplicidade HCL, multicloud, cria recursos de forma declarativa (descreve o que você quer no código e o Terraform se encarrega de provisionar).</w:t>
-      </w:r>
-    </w:p>
-    <w:p>
-      <w:r>
-        <w:t>Utilizada com outras ferramentas IaaC: Azure, puppet...</w:t>
-      </w:r>
-    </w:p>
-    <w:p>
-      <w:r>
-        <w:t xml:space="preserve">Idempotente: aplicado várias vezes sem que o resultado se altere. Fica armazenado no state e pode rodar o código várias vezes, mas não será criado recursos em duplicidade. </w:t>
+        <w:t xml:space="preserve">Vantagens </w:t>
+      </w:r>
+      <w:proofErr w:type="spellStart"/>
+      <w:r>
+        <w:t>Terraform</w:t>
+      </w:r>
+      <w:proofErr w:type="spellEnd"/>
+      <w:r>
+        <w:t>:</w:t>
+      </w:r>
+    </w:p>
+    <w:p>
+      <w:r>
+        <w:t xml:space="preserve">Simplicidade HCL, </w:t>
+      </w:r>
+      <w:proofErr w:type="spellStart"/>
+      <w:r>
+        <w:t>multicloud</w:t>
+      </w:r>
+      <w:proofErr w:type="spellEnd"/>
+      <w:r>
+        <w:t xml:space="preserve">, cria recursos de forma declarativa (descreve o que você quer no código e o </w:t>
+      </w:r>
+      <w:proofErr w:type="spellStart"/>
+      <w:r>
+        <w:t>Terraform</w:t>
+      </w:r>
+      <w:proofErr w:type="spellEnd"/>
+      <w:r>
+        <w:t xml:space="preserve"> se encarrega de provisionar).</w:t>
+      </w:r>
+    </w:p>
+    <w:p>
+      <w:r>
+        <w:t xml:space="preserve">Utilizada com outras ferramentas </w:t>
+      </w:r>
+      <w:proofErr w:type="spellStart"/>
+      <w:r>
+        <w:t>IaaC</w:t>
+      </w:r>
+      <w:proofErr w:type="spellEnd"/>
+      <w:r>
+        <w:t xml:space="preserve">: Azure, </w:t>
+      </w:r>
+      <w:proofErr w:type="spellStart"/>
+      <w:r>
+        <w:t>puppet</w:t>
+      </w:r>
+      <w:proofErr w:type="spellEnd"/>
+      <w:r>
+        <w:t>...</w:t>
+      </w:r>
+    </w:p>
+    <w:p>
+      <w:r>
+        <w:t xml:space="preserve">Idempotente: aplicado várias vezes sem que o resultado se altere. Fica armazenado no </w:t>
+      </w:r>
+      <w:proofErr w:type="spellStart"/>
+      <w:r>
+        <w:t>state</w:t>
+      </w:r>
+      <w:proofErr w:type="spellEnd"/>
+      <w:r>
+        <w:t xml:space="preserve"> e pode rodar o código várias vezes, mas não será criado recursos em duplicidade. </w:t>
       </w:r>
     </w:p>
     <w:p>
@@ -170,15 +310,26 @@
     <w:p>
       <w:pPr>
         <w:rPr>
-          <w:u w:val="single"/>
+          <w:b/>
+          <w:bCs/>
         </w:rPr>
       </w:pPr>
       <w:r>
         <w:rPr>
-          <w:u w:val="single"/>
+          <w:b/>
+          <w:bCs/>
         </w:rPr>
-        <w:t>Documentação Terraform</w:t>
-      </w:r>
+        <w:t xml:space="preserve">Documentação </w:t>
+      </w:r>
+      <w:proofErr w:type="spellStart"/>
+      <w:r>
+        <w:rPr>
+          <w:b/>
+          <w:bCs/>
+        </w:rPr>
+        <w:t>Terraform</w:t>
+      </w:r>
+      <w:proofErr w:type="spellEnd"/>
     </w:p>
     <w:p>
       <w:hyperlink r:id="rId6" w:history="1">
@@ -273,13 +424,39 @@
       </w:r>
     </w:p>
     <w:p>
-      <w:r>
-        <w:t xml:space="preserve">Tfstate: armazena as infos que ele está gerindo, criou, usando o código que a gente escreveu. </w:t>
-      </w:r>
-    </w:p>
-    <w:p>
-      <w:r>
-        <w:t xml:space="preserve">Tfvars: arquivo que declara o valor das variáveis dentro do código do terraform. </w:t>
+      <w:proofErr w:type="spellStart"/>
+      <w:r>
+        <w:t>Tfstate</w:t>
+      </w:r>
+      <w:proofErr w:type="spellEnd"/>
+      <w:r>
+        <w:t xml:space="preserve">: armazena as </w:t>
+      </w:r>
+      <w:proofErr w:type="spellStart"/>
+      <w:r>
+        <w:t>infos</w:t>
+      </w:r>
+      <w:proofErr w:type="spellEnd"/>
+      <w:r>
+        <w:t xml:space="preserve"> que ele está gerindo, criou, usando o código que a gente escreveu. </w:t>
+      </w:r>
+    </w:p>
+    <w:p>
+      <w:proofErr w:type="spellStart"/>
+      <w:r>
+        <w:t>Tfvars</w:t>
+      </w:r>
+      <w:proofErr w:type="spellEnd"/>
+      <w:r>
+        <w:t xml:space="preserve">: arquivo que declara o valor das variáveis dentro do código do </w:t>
+      </w:r>
+      <w:proofErr w:type="spellStart"/>
+      <w:r>
+        <w:t>terraform</w:t>
+      </w:r>
+      <w:proofErr w:type="spellEnd"/>
+      <w:r>
+        <w:t xml:space="preserve">. </w:t>
       </w:r>
     </w:p>
     <w:p>
@@ -290,11 +467,24 @@
     <w:p>
       <w:proofErr w:type="gramStart"/>
       <w:r>
-        <w:t>Pasta .terraform</w:t>
-      </w:r>
+        <w:t>Pasta .</w:t>
+      </w:r>
+      <w:proofErr w:type="spellStart"/>
+      <w:r>
+        <w:t>terraform</w:t>
+      </w:r>
+      <w:proofErr w:type="spellEnd"/>
       <w:proofErr w:type="gramEnd"/>
       <w:r>
-        <w:t xml:space="preserve">: onde faz o download dos providers e módulos que usamos dentro do código. </w:t>
+        <w:t xml:space="preserve">: onde faz o download dos </w:t>
+      </w:r>
+      <w:proofErr w:type="spellStart"/>
+      <w:r>
+        <w:t>providers</w:t>
+      </w:r>
+      <w:proofErr w:type="spellEnd"/>
+      <w:r>
+        <w:t xml:space="preserve"> e módulos que usamos dentro do código. </w:t>
       </w:r>
     </w:p>
     <w:p>
@@ -339,11 +529,23 @@
         <w:t xml:space="preserve"> </w:t>
       </w:r>
     </w:p>
-    <w:p/>
-    <w:p>
-      <w:r>
-        <w:t>Subpasta modules: podemos ter diversos módulos e o tf faz o download pra essa pasta. Ex: módulo vpc</w:t>
-      </w:r>
+    <w:p>
+      <w:r>
+        <w:t xml:space="preserve">Subpasta modules: podemos ter diversos módulos e o tf faz o download pra essa pasta. </w:t>
+      </w:r>
+      <w:proofErr w:type="spellStart"/>
+      <w:r>
+        <w:t>Ex</w:t>
+      </w:r>
+      <w:proofErr w:type="spellEnd"/>
+      <w:r>
+        <w:t xml:space="preserve">: módulo </w:t>
+      </w:r>
+      <w:proofErr w:type="spellStart"/>
+      <w:r>
+        <w:t>vpc</w:t>
+      </w:r>
+      <w:proofErr w:type="spellEnd"/>
     </w:p>
     <w:p>
       <w:r>
@@ -384,21 +586,355 @@
         </w:drawing>
       </w:r>
     </w:p>
+    <w:p>
+      <w:r>
+        <w:t>Podemos criar um próprio módulo local.</w:t>
+      </w:r>
+    </w:p>
+    <w:p>
+      <w:r>
+        <w:t xml:space="preserve">Diretório dentro da </w:t>
+      </w:r>
+      <w:proofErr w:type="spellStart"/>
+      <w:r>
+        <w:t>config</w:t>
+      </w:r>
+      <w:proofErr w:type="spellEnd"/>
+      <w:r>
+        <w:t xml:space="preserve"> do </w:t>
+      </w:r>
+      <w:proofErr w:type="spellStart"/>
+      <w:r>
+        <w:t>terraform</w:t>
+      </w:r>
+      <w:proofErr w:type="spellEnd"/>
+      <w:r>
+        <w:t>, colocamos outros arquivos .tf que fazem parte desse módulo.</w:t>
+      </w:r>
+    </w:p>
+    <w:p>
+      <w:r>
+        <w:t>Dentro da configuração root, a gente chama o módulo local.</w:t>
+      </w:r>
+    </w:p>
     <w:p/>
     <w:p>
-      <w:r>
-        <w:t>Podemos criar um próprio módulo local.</w:t>
-      </w:r>
-    </w:p>
-    <w:p>
-      <w:r>
-        <w:t>Diretório dentro da config do terraform, colocamos outros arquivos .tf que fazem parte desse módulo.</w:t>
-      </w:r>
-    </w:p>
-    <w:p>
-      <w:r>
-        <w:t>Dentro da configuração root, a gente chama o módulo local.</w:t>
-      </w:r>
+      <w:pPr>
+        <w:rPr>
+          <w:b/>
+          <w:bCs/>
+        </w:rPr>
+      </w:pPr>
+      <w:r>
+        <w:rPr>
+          <w:b/>
+          <w:bCs/>
+        </w:rPr>
+        <w:t>Estrutura de blocos da linguagem HCL</w:t>
+      </w:r>
+    </w:p>
+    <w:p>
+      <w:r>
+        <w:drawing>
+          <wp:inline distT="0" distB="0" distL="0" distR="0" wp14:anchorId="7C3C45A4" wp14:editId="5396ABAE">
+            <wp:extent cx="3234639" cy="1935480"/>
+            <wp:effectExtent l="0" t="0" r="4445" b="7620"/>
+            <wp:docPr id="6" name="Imagem 6"/>
+            <wp:cNvGraphicFramePr>
+              <a:graphicFrameLocks xmlns:a="http://schemas.openxmlformats.org/drawingml/2006/main" noChangeAspect="1"/>
+            </wp:cNvGraphicFramePr>
+            <a:graphic xmlns:a="http://schemas.openxmlformats.org/drawingml/2006/main">
+              <a:graphicData uri="http://schemas.openxmlformats.org/drawingml/2006/picture">
+                <pic:pic xmlns:pic="http://schemas.openxmlformats.org/drawingml/2006/picture">
+                  <pic:nvPicPr>
+                    <pic:cNvPr id="1" name=""/>
+                    <pic:cNvPicPr/>
+                  </pic:nvPicPr>
+                  <pic:blipFill>
+                    <a:blip r:embed="rId10"/>
+                    <a:stretch>
+                      <a:fillRect/>
+                    </a:stretch>
+                  </pic:blipFill>
+                  <pic:spPr>
+                    <a:xfrm>
+                      <a:off x="0" y="0"/>
+                      <a:ext cx="3241048" cy="1939315"/>
+                    </a:xfrm>
+                    <a:prstGeom prst="rect">
+                      <a:avLst/>
+                    </a:prstGeom>
+                  </pic:spPr>
+                </pic:pic>
+              </a:graphicData>
+            </a:graphic>
+          </wp:inline>
+        </w:drawing>
+      </w:r>
+    </w:p>
+    <w:p/>
+    <w:p>
+      <w:pPr>
+        <w:rPr>
+          <w:b/>
+          <w:bCs/>
+        </w:rPr>
+      </w:pPr>
+      <w:r>
+        <w:rPr>
+          <w:b/>
+          <w:bCs/>
+        </w:rPr>
+        <w:lastRenderedPageBreak/>
+        <w:t xml:space="preserve">Configurações do Bloco </w:t>
+      </w:r>
+      <w:proofErr w:type="spellStart"/>
+      <w:r>
+        <w:rPr>
+          <w:b/>
+          <w:bCs/>
+        </w:rPr>
+        <w:t>Terraform</w:t>
+      </w:r>
+      <w:proofErr w:type="spellEnd"/>
+    </w:p>
+    <w:p/>
+    <w:p>
+      <w:r>
+        <w:drawing>
+          <wp:inline distT="0" distB="0" distL="0" distR="0" wp14:anchorId="54BF6CD9" wp14:editId="3164B954">
+            <wp:extent cx="5400040" cy="1978660"/>
+            <wp:effectExtent l="0" t="0" r="0" b="2540"/>
+            <wp:docPr id="7" name="Imagem 7"/>
+            <wp:cNvGraphicFramePr>
+              <a:graphicFrameLocks xmlns:a="http://schemas.openxmlformats.org/drawingml/2006/main" noChangeAspect="1"/>
+            </wp:cNvGraphicFramePr>
+            <a:graphic xmlns:a="http://schemas.openxmlformats.org/drawingml/2006/main">
+              <a:graphicData uri="http://schemas.openxmlformats.org/drawingml/2006/picture">
+                <pic:pic xmlns:pic="http://schemas.openxmlformats.org/drawingml/2006/picture">
+                  <pic:nvPicPr>
+                    <pic:cNvPr id="1" name=""/>
+                    <pic:cNvPicPr/>
+                  </pic:nvPicPr>
+                  <pic:blipFill>
+                    <a:blip r:embed="rId11"/>
+                    <a:stretch>
+                      <a:fillRect/>
+                    </a:stretch>
+                  </pic:blipFill>
+                  <pic:spPr>
+                    <a:xfrm>
+                      <a:off x="0" y="0"/>
+                      <a:ext cx="5400040" cy="1978660"/>
+                    </a:xfrm>
+                    <a:prstGeom prst="rect">
+                      <a:avLst/>
+                    </a:prstGeom>
+                  </pic:spPr>
+                </pic:pic>
+              </a:graphicData>
+            </a:graphic>
+          </wp:inline>
+        </w:drawing>
+      </w:r>
+    </w:p>
+    <w:p/>
+    <w:p>
+      <w:hyperlink r:id="rId12" w:history="1">
+        <w:r>
+          <w:rPr>
+            <w:rStyle w:val="Hyperlink"/>
+          </w:rPr>
+          <w:t>https://developer.hashicorp.com/terraform/language/settings</w:t>
+        </w:r>
+      </w:hyperlink>
+    </w:p>
+    <w:p>
+      <w:r>
+        <w:t xml:space="preserve">The </w:t>
+      </w:r>
+      <w:proofErr w:type="spellStart"/>
+      <w:r>
+        <w:t>special</w:t>
+      </w:r>
+      <w:proofErr w:type="spellEnd"/>
+      <w:r>
+        <w:t> </w:t>
+      </w:r>
+      <w:proofErr w:type="spellStart"/>
+      <w:r>
+        <w:t>terraform</w:t>
+      </w:r>
+      <w:proofErr w:type="spellEnd"/>
+      <w:r>
+        <w:t> </w:t>
+      </w:r>
+      <w:proofErr w:type="spellStart"/>
+      <w:r>
+        <w:t>configuration</w:t>
+      </w:r>
+      <w:proofErr w:type="spellEnd"/>
+      <w:r>
+        <w:t xml:space="preserve"> </w:t>
+      </w:r>
+      <w:proofErr w:type="spellStart"/>
+      <w:r>
+        <w:t>block</w:t>
+      </w:r>
+      <w:proofErr w:type="spellEnd"/>
+      <w:r>
+        <w:t xml:space="preserve"> </w:t>
+      </w:r>
+      <w:proofErr w:type="spellStart"/>
+      <w:r>
+        <w:t>type</w:t>
+      </w:r>
+      <w:proofErr w:type="spellEnd"/>
+      <w:r>
+        <w:t xml:space="preserve"> </w:t>
+      </w:r>
+      <w:proofErr w:type="spellStart"/>
+      <w:r>
+        <w:t>is</w:t>
+      </w:r>
+      <w:proofErr w:type="spellEnd"/>
+      <w:r>
+        <w:t xml:space="preserve"> </w:t>
+      </w:r>
+      <w:proofErr w:type="spellStart"/>
+      <w:r>
+        <w:t>used</w:t>
+      </w:r>
+      <w:proofErr w:type="spellEnd"/>
+      <w:r>
+        <w:t xml:space="preserve"> </w:t>
+      </w:r>
+      <w:proofErr w:type="spellStart"/>
+      <w:r>
+        <w:t>to</w:t>
+      </w:r>
+      <w:proofErr w:type="spellEnd"/>
+      <w:r>
+        <w:t xml:space="preserve"> configure some </w:t>
+      </w:r>
+      <w:proofErr w:type="spellStart"/>
+      <w:r>
+        <w:t>behaviors</w:t>
+      </w:r>
+      <w:proofErr w:type="spellEnd"/>
+      <w:r>
+        <w:t xml:space="preserve"> </w:t>
+      </w:r>
+      <w:proofErr w:type="spellStart"/>
+      <w:r>
+        <w:t>of</w:t>
+      </w:r>
+      <w:proofErr w:type="spellEnd"/>
+      <w:r>
+        <w:t xml:space="preserve"> </w:t>
+      </w:r>
+      <w:proofErr w:type="spellStart"/>
+      <w:r>
+        <w:t>Terraform</w:t>
+      </w:r>
+      <w:proofErr w:type="spellEnd"/>
+      <w:r>
+        <w:t xml:space="preserve"> </w:t>
+      </w:r>
+      <w:proofErr w:type="spellStart"/>
+      <w:r>
+        <w:t>itself</w:t>
+      </w:r>
+      <w:proofErr w:type="spellEnd"/>
+      <w:r>
+        <w:t xml:space="preserve">, </w:t>
+      </w:r>
+      <w:proofErr w:type="spellStart"/>
+      <w:r>
+        <w:t>such</w:t>
+      </w:r>
+      <w:proofErr w:type="spellEnd"/>
+      <w:r>
+        <w:t xml:space="preserve"> as </w:t>
+      </w:r>
+      <w:proofErr w:type="spellStart"/>
+      <w:r>
+        <w:t>requiring</w:t>
+      </w:r>
+      <w:proofErr w:type="spellEnd"/>
+      <w:r>
+        <w:t xml:space="preserve"> a </w:t>
+      </w:r>
+      <w:proofErr w:type="spellStart"/>
+      <w:r>
+        <w:t>minimum</w:t>
+      </w:r>
+      <w:proofErr w:type="spellEnd"/>
+      <w:r>
+        <w:t xml:space="preserve"> </w:t>
+      </w:r>
+      <w:proofErr w:type="spellStart"/>
+      <w:r>
+        <w:t>Terraform</w:t>
+      </w:r>
+      <w:proofErr w:type="spellEnd"/>
+      <w:r>
+        <w:t xml:space="preserve"> </w:t>
+      </w:r>
+      <w:proofErr w:type="spellStart"/>
+      <w:r>
+        <w:t>version</w:t>
+      </w:r>
+      <w:proofErr w:type="spellEnd"/>
+      <w:r>
+        <w:t xml:space="preserve"> </w:t>
+      </w:r>
+      <w:proofErr w:type="spellStart"/>
+      <w:r>
+        <w:t>to</w:t>
+      </w:r>
+      <w:proofErr w:type="spellEnd"/>
+      <w:r>
+        <w:t xml:space="preserve"> </w:t>
+      </w:r>
+      <w:proofErr w:type="spellStart"/>
+      <w:r>
+        <w:t>apply</w:t>
+      </w:r>
+      <w:proofErr w:type="spellEnd"/>
+      <w:r>
+        <w:t xml:space="preserve"> </w:t>
+      </w:r>
+      <w:proofErr w:type="spellStart"/>
+      <w:r>
+        <w:t>your</w:t>
+      </w:r>
+      <w:proofErr w:type="spellEnd"/>
+      <w:r>
+        <w:t xml:space="preserve"> </w:t>
+      </w:r>
+      <w:proofErr w:type="spellStart"/>
+      <w:r>
+        <w:t>configuration</w:t>
+      </w:r>
+      <w:proofErr w:type="spellEnd"/>
+      <w:r>
+        <w:t>.</w:t>
+      </w:r>
+    </w:p>
+    <w:p>
+      <w:pPr>
+        <w:rPr>
+          <w:rFonts w:cstheme="minorHAnsi"/>
+        </w:rPr>
+      </w:pPr>
+    </w:p>
+    <w:p>
+      <w:pPr>
+        <w:rPr>
+          <w:rFonts w:cstheme="minorHAnsi"/>
+        </w:rPr>
+      </w:pPr>
       <w:bookmarkStart w:id="0" w:name="_GoBack"/>
       <w:bookmarkEnd w:id="0"/>
     </w:p>
@@ -861,6 +1397,19 @@
       <w:shd w:val="clear" w:color="auto" w:fill="E1DFDD"/>
     </w:rPr>
   </w:style>
+  <w:style w:type="character" w:styleId="CdigoHTML">
+    <w:name w:val="HTML Code"/>
+    <w:basedOn w:val="Fontepargpadro"/>
+    <w:uiPriority w:val="99"/>
+    <w:semiHidden/>
+    <w:unhideWhenUsed/>
+    <w:rsid w:val="005C56C6"/>
+    <w:rPr>
+      <w:rFonts w:ascii="Courier New" w:eastAsia="Times New Roman" w:hAnsi="Courier New" w:cs="Courier New"/>
+      <w:sz w:val="20"/>
+      <w:szCs w:val="20"/>
+    </w:rPr>
+  </w:style>
 </w:styles>
 </file>
 

</xml_diff>

<commit_message>
insert terraform cli anotations
</commit_message>
<xml_diff>
--- a/terraform-anotations.docx
+++ b/terraform-anotations.docx
@@ -374,6 +374,9 @@
     </w:p>
     <w:p>
       <w:r>
+        <w:rPr>
+          <w:noProof/>
+        </w:rPr>
         <w:drawing>
           <wp:inline distT="0" distB="0" distL="0" distR="0" wp14:anchorId="3D3D43F8" wp14:editId="669E9A28">
             <wp:extent cx="2278380" cy="2817997"/>
@@ -489,6 +492,9 @@
     </w:p>
     <w:p>
       <w:r>
+        <w:rPr>
+          <w:noProof/>
+        </w:rPr>
         <w:drawing>
           <wp:inline distT="0" distB="0" distL="0" distR="0" wp14:anchorId="289023C7" wp14:editId="3CB9435D">
             <wp:extent cx="2534004" cy="1362265"/>
@@ -549,6 +555,9 @@
     </w:p>
     <w:p>
       <w:r>
+        <w:rPr>
+          <w:noProof/>
+        </w:rPr>
         <w:drawing>
           <wp:inline distT="0" distB="0" distL="0" distR="0" wp14:anchorId="3C01FE25" wp14:editId="337FAF41">
             <wp:extent cx="2353003" cy="857370"/>
@@ -635,6 +644,9 @@
     </w:p>
     <w:p>
       <w:r>
+        <w:rPr>
+          <w:noProof/>
+        </w:rPr>
         <w:drawing>
           <wp:inline distT="0" distB="0" distL="0" distR="0" wp14:anchorId="7C3C45A4" wp14:editId="5396ABAE">
             <wp:extent cx="3234639" cy="1935480"/>
@@ -701,6 +713,9 @@
     <w:p/>
     <w:p>
       <w:r>
+        <w:rPr>
+          <w:noProof/>
+        </w:rPr>
         <w:drawing>
           <wp:inline distT="0" distB="0" distL="0" distR="0" wp14:anchorId="54BF6CD9" wp14:editId="3164B954">
             <wp:extent cx="5400040" cy="1978660"/>
@@ -922,12 +937,148 @@
         <w:t>.</w:t>
       </w:r>
     </w:p>
-    <w:p>
-      <w:pPr>
-        <w:rPr>
-          <w:rFonts w:cstheme="minorHAnsi"/>
-        </w:rPr>
-      </w:pPr>
+    <w:p/>
+    <w:p>
+      <w:pPr>
+        <w:rPr>
+          <w:rFonts w:cstheme="minorHAnsi"/>
+          <w:b/>
+          <w:bCs/>
+        </w:rPr>
+      </w:pPr>
+      <w:proofErr w:type="spellStart"/>
+      <w:r>
+        <w:rPr>
+          <w:rFonts w:cstheme="minorHAnsi"/>
+          <w:b/>
+          <w:bCs/>
+        </w:rPr>
+        <w:t>Terraform</w:t>
+      </w:r>
+      <w:proofErr w:type="spellEnd"/>
+      <w:r>
+        <w:rPr>
+          <w:rFonts w:cstheme="minorHAnsi"/>
+          <w:b/>
+          <w:bCs/>
+        </w:rPr>
+        <w:t xml:space="preserve"> CLI</w:t>
+      </w:r>
+    </w:p>
+    <w:p>
+      <w:pPr>
+        <w:rPr>
+          <w:rFonts w:cstheme="minorHAnsi"/>
+        </w:rPr>
+      </w:pPr>
+      <w:r>
+        <w:rPr>
+          <w:rFonts w:cstheme="minorHAnsi"/>
+        </w:rPr>
+        <w:t xml:space="preserve">Documentação: </w:t>
+      </w:r>
+      <w:r>
+        <w:rPr>
+          <w:rFonts w:cstheme="minorHAnsi"/>
+        </w:rPr>
+        <w:t>https://developer.hashicorp.com/terraform/cli</w:t>
+      </w:r>
+    </w:p>
+    <w:p>
+      <w:pPr>
+        <w:rPr>
+          <w:rFonts w:cstheme="minorHAnsi"/>
+        </w:rPr>
+      </w:pPr>
+      <w:r>
+        <w:rPr>
+          <w:rFonts w:cstheme="minorHAnsi"/>
+          <w:noProof/>
+        </w:rPr>
+        <w:drawing>
+          <wp:inline distT="0" distB="0" distL="0" distR="0" wp14:anchorId="0DDFF81C" wp14:editId="643DF9E6">
+            <wp:extent cx="5400040" cy="2295525"/>
+            <wp:effectExtent l="0" t="0" r="0" b="9525"/>
+            <wp:docPr id="8" name="Imagem 8"/>
+            <wp:cNvGraphicFramePr>
+              <a:graphicFrameLocks xmlns:a="http://schemas.openxmlformats.org/drawingml/2006/main" noChangeAspect="1"/>
+            </wp:cNvGraphicFramePr>
+            <a:graphic xmlns:a="http://schemas.openxmlformats.org/drawingml/2006/main">
+              <a:graphicData uri="http://schemas.openxmlformats.org/drawingml/2006/picture">
+                <pic:pic xmlns:pic="http://schemas.openxmlformats.org/drawingml/2006/picture">
+                  <pic:nvPicPr>
+                    <pic:cNvPr id="1" name=""/>
+                    <pic:cNvPicPr/>
+                  </pic:nvPicPr>
+                  <pic:blipFill>
+                    <a:blip r:embed="rId13"/>
+                    <a:stretch>
+                      <a:fillRect/>
+                    </a:stretch>
+                  </pic:blipFill>
+                  <pic:spPr>
+                    <a:xfrm>
+                      <a:off x="0" y="0"/>
+                      <a:ext cx="5400040" cy="2295525"/>
+                    </a:xfrm>
+                    <a:prstGeom prst="rect">
+                      <a:avLst/>
+                    </a:prstGeom>
+                  </pic:spPr>
+                </pic:pic>
+              </a:graphicData>
+            </a:graphic>
+          </wp:inline>
+        </w:drawing>
+      </w:r>
+    </w:p>
+    <w:p>
+      <w:pPr>
+        <w:rPr>
+          <w:rFonts w:cstheme="minorHAnsi"/>
+        </w:rPr>
+      </w:pPr>
+    </w:p>
+    <w:p>
+      <w:pPr>
+        <w:rPr>
+          <w:rFonts w:cstheme="minorHAnsi"/>
+        </w:rPr>
+      </w:pPr>
+      <w:proofErr w:type="spellStart"/>
+      <w:r>
+        <w:rPr>
+          <w:rFonts w:cstheme="minorHAnsi"/>
+          <w:b/>
+          <w:bCs/>
+        </w:rPr>
+        <w:t>terraform</w:t>
+      </w:r>
+      <w:proofErr w:type="spellEnd"/>
+      <w:r>
+        <w:rPr>
+          <w:rFonts w:cstheme="minorHAnsi"/>
+          <w:b/>
+          <w:bCs/>
+        </w:rPr>
+        <w:t xml:space="preserve"> </w:t>
+      </w:r>
+      <w:proofErr w:type="spellStart"/>
+      <w:r>
+        <w:rPr>
+          <w:rFonts w:cstheme="minorHAnsi"/>
+          <w:b/>
+          <w:bCs/>
+        </w:rPr>
+        <w:t>init</w:t>
+      </w:r>
+      <w:proofErr w:type="spellEnd"/>
+      <w:r>
+        <w:rPr>
+          <w:rFonts w:cstheme="minorHAnsi"/>
+        </w:rPr>
+        <w:t>: inicializa a configuração</w:t>
+      </w:r>
     </w:p>
     <w:p>
       <w:pPr>
@@ -936,7 +1087,580 @@
         </w:rPr>
       </w:pPr>
       <w:bookmarkStart w:id="0" w:name="_GoBack"/>
-      <w:bookmarkEnd w:id="0"/>
+      <w:r>
+        <w:rPr>
+          <w:rFonts w:cstheme="minorHAnsi"/>
+          <w:noProof/>
+        </w:rPr>
+        <w:drawing>
+          <wp:inline distT="0" distB="0" distL="0" distR="0" wp14:anchorId="38A8E172" wp14:editId="41DD93AD">
+            <wp:extent cx="5400040" cy="1305560"/>
+            <wp:effectExtent l="0" t="0" r="0" b="8890"/>
+            <wp:docPr id="9" name="Imagem 9"/>
+            <wp:cNvGraphicFramePr>
+              <a:graphicFrameLocks xmlns:a="http://schemas.openxmlformats.org/drawingml/2006/main" noChangeAspect="1"/>
+            </wp:cNvGraphicFramePr>
+            <a:graphic xmlns:a="http://schemas.openxmlformats.org/drawingml/2006/main">
+              <a:graphicData uri="http://schemas.openxmlformats.org/drawingml/2006/picture">
+                <pic:pic xmlns:pic="http://schemas.openxmlformats.org/drawingml/2006/picture">
+                  <pic:nvPicPr>
+                    <pic:cNvPr id="1" name=""/>
+                    <pic:cNvPicPr/>
+                  </pic:nvPicPr>
+                  <pic:blipFill>
+                    <a:blip r:embed="rId14"/>
+                    <a:stretch>
+                      <a:fillRect/>
+                    </a:stretch>
+                  </pic:blipFill>
+                  <pic:spPr>
+                    <a:xfrm>
+                      <a:off x="0" y="0"/>
+                      <a:ext cx="5400040" cy="1305560"/>
+                    </a:xfrm>
+                    <a:prstGeom prst="rect">
+                      <a:avLst/>
+                    </a:prstGeom>
+                  </pic:spPr>
+                </pic:pic>
+              </a:graphicData>
+            </a:graphic>
+          </wp:inline>
+        </w:drawing>
+      </w:r>
+    </w:p>
+    <w:bookmarkEnd w:id="0"/>
+    <w:p>
+      <w:pPr>
+        <w:rPr>
+          <w:rFonts w:cstheme="minorHAnsi"/>
+        </w:rPr>
+      </w:pPr>
+    </w:p>
+    <w:p>
+      <w:pPr>
+        <w:rPr>
+          <w:rFonts w:cstheme="minorHAnsi"/>
+          <w:b/>
+          <w:bCs/>
+        </w:rPr>
+      </w:pPr>
+      <w:proofErr w:type="spellStart"/>
+      <w:r>
+        <w:rPr>
+          <w:rFonts w:cstheme="minorHAnsi"/>
+          <w:b/>
+          <w:bCs/>
+        </w:rPr>
+        <w:t>terraform</w:t>
+      </w:r>
+      <w:proofErr w:type="spellEnd"/>
+      <w:r>
+        <w:rPr>
+          <w:rFonts w:cstheme="minorHAnsi"/>
+          <w:b/>
+          <w:bCs/>
+        </w:rPr>
+        <w:t xml:space="preserve"> </w:t>
+      </w:r>
+      <w:proofErr w:type="spellStart"/>
+      <w:r>
+        <w:rPr>
+          <w:rFonts w:cstheme="minorHAnsi"/>
+          <w:b/>
+          <w:bCs/>
+        </w:rPr>
+        <w:t>validate</w:t>
+      </w:r>
+      <w:proofErr w:type="spellEnd"/>
+    </w:p>
+    <w:p>
+      <w:pPr>
+        <w:rPr>
+          <w:rFonts w:cstheme="minorHAnsi"/>
+        </w:rPr>
+      </w:pPr>
+      <w:r>
+        <w:rPr>
+          <w:rFonts w:cstheme="minorHAnsi"/>
+          <w:noProof/>
+        </w:rPr>
+        <w:drawing>
+          <wp:inline distT="0" distB="0" distL="0" distR="0" wp14:anchorId="6C7735B4" wp14:editId="34541CC6">
+            <wp:extent cx="5400040" cy="395605"/>
+            <wp:effectExtent l="0" t="0" r="0" b="4445"/>
+            <wp:docPr id="10" name="Imagem 10"/>
+            <wp:cNvGraphicFramePr>
+              <a:graphicFrameLocks xmlns:a="http://schemas.openxmlformats.org/drawingml/2006/main" noChangeAspect="1"/>
+            </wp:cNvGraphicFramePr>
+            <a:graphic xmlns:a="http://schemas.openxmlformats.org/drawingml/2006/main">
+              <a:graphicData uri="http://schemas.openxmlformats.org/drawingml/2006/picture">
+                <pic:pic xmlns:pic="http://schemas.openxmlformats.org/drawingml/2006/picture">
+                  <pic:nvPicPr>
+                    <pic:cNvPr id="1" name=""/>
+                    <pic:cNvPicPr/>
+                  </pic:nvPicPr>
+                  <pic:blipFill>
+                    <a:blip r:embed="rId15"/>
+                    <a:stretch>
+                      <a:fillRect/>
+                    </a:stretch>
+                  </pic:blipFill>
+                  <pic:spPr>
+                    <a:xfrm>
+                      <a:off x="0" y="0"/>
+                      <a:ext cx="5400040" cy="395605"/>
+                    </a:xfrm>
+                    <a:prstGeom prst="rect">
+                      <a:avLst/>
+                    </a:prstGeom>
+                  </pic:spPr>
+                </pic:pic>
+              </a:graphicData>
+            </a:graphic>
+          </wp:inline>
+        </w:drawing>
+      </w:r>
+    </w:p>
+    <w:p>
+      <w:pPr>
+        <w:rPr>
+          <w:rFonts w:cstheme="minorHAnsi"/>
+        </w:rPr>
+      </w:pPr>
+      <w:r>
+        <w:rPr>
+          <w:rFonts w:cstheme="minorHAnsi"/>
+        </w:rPr>
+        <w:t>**forcei um erro:</w:t>
+      </w:r>
+    </w:p>
+    <w:p>
+      <w:pPr>
+        <w:rPr>
+          <w:rFonts w:cstheme="minorHAnsi"/>
+        </w:rPr>
+      </w:pPr>
+      <w:r>
+        <w:rPr>
+          <w:rFonts w:cstheme="minorHAnsi"/>
+          <w:noProof/>
+        </w:rPr>
+        <w:drawing>
+          <wp:inline distT="0" distB="0" distL="0" distR="0" wp14:anchorId="19E09E71" wp14:editId="592B059A">
+            <wp:extent cx="5400040" cy="1417955"/>
+            <wp:effectExtent l="0" t="0" r="0" b="0"/>
+            <wp:docPr id="11" name="Imagem 11"/>
+            <wp:cNvGraphicFramePr>
+              <a:graphicFrameLocks xmlns:a="http://schemas.openxmlformats.org/drawingml/2006/main" noChangeAspect="1"/>
+            </wp:cNvGraphicFramePr>
+            <a:graphic xmlns:a="http://schemas.openxmlformats.org/drawingml/2006/main">
+              <a:graphicData uri="http://schemas.openxmlformats.org/drawingml/2006/picture">
+                <pic:pic xmlns:pic="http://schemas.openxmlformats.org/drawingml/2006/picture">
+                  <pic:nvPicPr>
+                    <pic:cNvPr id="1" name=""/>
+                    <pic:cNvPicPr/>
+                  </pic:nvPicPr>
+                  <pic:blipFill>
+                    <a:blip r:embed="rId16"/>
+                    <a:stretch>
+                      <a:fillRect/>
+                    </a:stretch>
+                  </pic:blipFill>
+                  <pic:spPr>
+                    <a:xfrm>
+                      <a:off x="0" y="0"/>
+                      <a:ext cx="5400040" cy="1417955"/>
+                    </a:xfrm>
+                    <a:prstGeom prst="rect">
+                      <a:avLst/>
+                    </a:prstGeom>
+                  </pic:spPr>
+                </pic:pic>
+              </a:graphicData>
+            </a:graphic>
+          </wp:inline>
+        </w:drawing>
+      </w:r>
+    </w:p>
+    <w:p>
+      <w:pPr>
+        <w:rPr>
+          <w:rFonts w:cstheme="minorHAnsi"/>
+        </w:rPr>
+      </w:pPr>
+    </w:p>
+    <w:p>
+      <w:pPr>
+        <w:rPr>
+          <w:rFonts w:cstheme="minorHAnsi"/>
+          <w:b/>
+          <w:bCs/>
+        </w:rPr>
+      </w:pPr>
+      <w:proofErr w:type="spellStart"/>
+      <w:r>
+        <w:rPr>
+          <w:rFonts w:cstheme="minorHAnsi"/>
+          <w:b/>
+          <w:bCs/>
+        </w:rPr>
+        <w:t>terraform</w:t>
+      </w:r>
+      <w:proofErr w:type="spellEnd"/>
+      <w:r>
+        <w:rPr>
+          <w:rFonts w:cstheme="minorHAnsi"/>
+          <w:b/>
+          <w:bCs/>
+        </w:rPr>
+        <w:t xml:space="preserve"> </w:t>
+      </w:r>
+      <w:proofErr w:type="spellStart"/>
+      <w:r>
+        <w:rPr>
+          <w:rFonts w:cstheme="minorHAnsi"/>
+          <w:b/>
+          <w:bCs/>
+        </w:rPr>
+        <w:t>plan</w:t>
+      </w:r>
+      <w:proofErr w:type="spellEnd"/>
+    </w:p>
+    <w:p>
+      <w:pPr>
+        <w:rPr>
+          <w:rFonts w:cstheme="minorHAnsi"/>
+        </w:rPr>
+      </w:pPr>
+      <w:r>
+        <w:rPr>
+          <w:rFonts w:cstheme="minorHAnsi"/>
+        </w:rPr>
+        <w:t xml:space="preserve">plano que o </w:t>
+      </w:r>
+      <w:proofErr w:type="spellStart"/>
+      <w:r>
+        <w:rPr>
+          <w:rFonts w:cstheme="minorHAnsi"/>
+        </w:rPr>
+        <w:t>terraform</w:t>
+      </w:r>
+      <w:proofErr w:type="spellEnd"/>
+      <w:r>
+        <w:rPr>
+          <w:rFonts w:cstheme="minorHAnsi"/>
+        </w:rPr>
+        <w:t xml:space="preserve"> vai fazer se a gente rodar a configuração</w:t>
+      </w:r>
+    </w:p>
+    <w:p>
+      <w:pPr>
+        <w:rPr>
+          <w:rFonts w:cstheme="minorHAnsi"/>
+          <w:u w:val="single"/>
+        </w:rPr>
+      </w:pPr>
+      <w:r>
+        <w:rPr>
+          <w:rFonts w:cstheme="minorHAnsi"/>
+        </w:rPr>
+        <w:t>não faz alteração nenhuma</w:t>
+      </w:r>
+    </w:p>
+    <w:p>
+      <w:pPr>
+        <w:rPr>
+          <w:rFonts w:cstheme="minorHAnsi"/>
+        </w:rPr>
+      </w:pPr>
+      <w:proofErr w:type="spellStart"/>
+      <w:r>
+        <w:rPr>
+          <w:rFonts w:cstheme="minorHAnsi"/>
+        </w:rPr>
+        <w:t>Plan</w:t>
+      </w:r>
+      <w:proofErr w:type="spellEnd"/>
+      <w:r>
+        <w:rPr>
+          <w:rFonts w:cstheme="minorHAnsi"/>
+        </w:rPr>
+        <w:t xml:space="preserve">: 1 </w:t>
+      </w:r>
+      <w:proofErr w:type="spellStart"/>
+      <w:r>
+        <w:rPr>
+          <w:rFonts w:cstheme="minorHAnsi"/>
+        </w:rPr>
+        <w:t>to</w:t>
+      </w:r>
+      <w:proofErr w:type="spellEnd"/>
+      <w:r>
+        <w:rPr>
+          <w:rFonts w:cstheme="minorHAnsi"/>
+        </w:rPr>
+        <w:t xml:space="preserve"> </w:t>
+      </w:r>
+      <w:proofErr w:type="spellStart"/>
+      <w:r>
+        <w:rPr>
+          <w:rFonts w:cstheme="minorHAnsi"/>
+        </w:rPr>
+        <w:t>add</w:t>
+      </w:r>
+      <w:proofErr w:type="spellEnd"/>
+      <w:r>
+        <w:rPr>
+          <w:rFonts w:cstheme="minorHAnsi"/>
+        </w:rPr>
+        <w:t xml:space="preserve">, 0 </w:t>
+      </w:r>
+      <w:proofErr w:type="spellStart"/>
+      <w:r>
+        <w:rPr>
+          <w:rFonts w:cstheme="minorHAnsi"/>
+        </w:rPr>
+        <w:t>to</w:t>
+      </w:r>
+      <w:proofErr w:type="spellEnd"/>
+      <w:r>
+        <w:rPr>
+          <w:rFonts w:cstheme="minorHAnsi"/>
+        </w:rPr>
+        <w:t xml:space="preserve"> </w:t>
+      </w:r>
+      <w:proofErr w:type="spellStart"/>
+      <w:r>
+        <w:rPr>
+          <w:rFonts w:cstheme="minorHAnsi"/>
+        </w:rPr>
+        <w:t>change</w:t>
+      </w:r>
+      <w:proofErr w:type="spellEnd"/>
+      <w:r>
+        <w:rPr>
+          <w:rFonts w:cstheme="minorHAnsi"/>
+        </w:rPr>
+        <w:t xml:space="preserve">, 0 </w:t>
+      </w:r>
+      <w:proofErr w:type="spellStart"/>
+      <w:r>
+        <w:rPr>
+          <w:rFonts w:cstheme="minorHAnsi"/>
+        </w:rPr>
+        <w:t>to</w:t>
+      </w:r>
+      <w:proofErr w:type="spellEnd"/>
+      <w:r>
+        <w:rPr>
+          <w:rFonts w:cstheme="minorHAnsi"/>
+        </w:rPr>
+        <w:t xml:space="preserve"> </w:t>
+      </w:r>
+      <w:proofErr w:type="spellStart"/>
+      <w:r>
+        <w:rPr>
+          <w:rFonts w:cstheme="minorHAnsi"/>
+        </w:rPr>
+        <w:t>destroy</w:t>
+      </w:r>
+      <w:proofErr w:type="spellEnd"/>
+      <w:r>
+        <w:rPr>
+          <w:rFonts w:cstheme="minorHAnsi"/>
+        </w:rPr>
+        <w:t xml:space="preserve"> </w:t>
+      </w:r>
+    </w:p>
+    <w:p>
+      <w:pPr>
+        <w:rPr>
+          <w:rFonts w:cstheme="minorHAnsi"/>
+        </w:rPr>
+      </w:pPr>
+      <w:r>
+        <w:rPr>
+          <w:rFonts w:cstheme="minorHAnsi"/>
+        </w:rPr>
+        <w:t>Adiciona 1 recurso, nenhum muda e não destrói nenhum.</w:t>
+      </w:r>
+    </w:p>
+    <w:p>
+      <w:pPr>
+        <w:rPr>
+          <w:rFonts w:cstheme="minorHAnsi"/>
+          <w:u w:val="single"/>
+        </w:rPr>
+      </w:pPr>
+    </w:p>
+    <w:p>
+      <w:pPr>
+        <w:rPr>
+          <w:rFonts w:cstheme="minorHAnsi"/>
+          <w:b/>
+          <w:bCs/>
+        </w:rPr>
+      </w:pPr>
+      <w:proofErr w:type="spellStart"/>
+      <w:r>
+        <w:rPr>
+          <w:rFonts w:cstheme="minorHAnsi"/>
+          <w:b/>
+          <w:bCs/>
+        </w:rPr>
+        <w:t>terraform</w:t>
+      </w:r>
+      <w:proofErr w:type="spellEnd"/>
+      <w:r>
+        <w:rPr>
+          <w:rFonts w:cstheme="minorHAnsi"/>
+          <w:b/>
+          <w:bCs/>
+        </w:rPr>
+        <w:t xml:space="preserve"> </w:t>
+      </w:r>
+      <w:proofErr w:type="spellStart"/>
+      <w:r>
+        <w:rPr>
+          <w:rFonts w:cstheme="minorHAnsi"/>
+          <w:b/>
+          <w:bCs/>
+        </w:rPr>
+        <w:t>plant</w:t>
+      </w:r>
+      <w:proofErr w:type="spellEnd"/>
+      <w:r>
+        <w:rPr>
+          <w:rFonts w:cstheme="minorHAnsi"/>
+          <w:b/>
+          <w:bCs/>
+        </w:rPr>
+        <w:t xml:space="preserve"> -out=</w:t>
+      </w:r>
+      <w:proofErr w:type="spellStart"/>
+      <w:r>
+        <w:rPr>
+          <w:rFonts w:cstheme="minorHAnsi"/>
+          <w:b/>
+          <w:bCs/>
+        </w:rPr>
+        <w:t>plan.out</w:t>
+      </w:r>
+      <w:proofErr w:type="spellEnd"/>
+    </w:p>
+    <w:p>
+      <w:pPr>
+        <w:rPr>
+          <w:rFonts w:cstheme="minorHAnsi"/>
+        </w:rPr>
+      </w:pPr>
+      <w:r>
+        <w:rPr>
+          <w:rFonts w:cstheme="minorHAnsi"/>
+        </w:rPr>
+        <w:t xml:space="preserve">Cria arquivo </w:t>
+      </w:r>
+      <w:proofErr w:type="spellStart"/>
+      <w:r>
+        <w:rPr>
+          <w:rFonts w:cstheme="minorHAnsi"/>
+        </w:rPr>
+        <w:t>plan.out</w:t>
+      </w:r>
+      <w:proofErr w:type="spellEnd"/>
+      <w:r>
+        <w:rPr>
+          <w:rFonts w:cstheme="minorHAnsi"/>
+        </w:rPr>
+        <w:t xml:space="preserve"> (binário)</w:t>
+      </w:r>
+    </w:p>
+    <w:p>
+      <w:pPr>
+        <w:rPr>
+          <w:rFonts w:cstheme="minorHAnsi"/>
+        </w:rPr>
+      </w:pPr>
+    </w:p>
+    <w:p>
+      <w:pPr>
+        <w:rPr>
+          <w:rFonts w:cstheme="minorHAnsi"/>
+          <w:b/>
+          <w:bCs/>
+        </w:rPr>
+      </w:pPr>
+      <w:proofErr w:type="spellStart"/>
+      <w:r>
+        <w:rPr>
+          <w:rFonts w:cstheme="minorHAnsi"/>
+          <w:b/>
+          <w:bCs/>
+        </w:rPr>
+        <w:t>terraform</w:t>
+      </w:r>
+      <w:proofErr w:type="spellEnd"/>
+      <w:r>
+        <w:rPr>
+          <w:rFonts w:cstheme="minorHAnsi"/>
+          <w:b/>
+          <w:bCs/>
+        </w:rPr>
+        <w:t xml:space="preserve"> </w:t>
+      </w:r>
+      <w:proofErr w:type="spellStart"/>
+      <w:r>
+        <w:rPr>
+          <w:rFonts w:cstheme="minorHAnsi"/>
+          <w:b/>
+          <w:bCs/>
+        </w:rPr>
+        <w:t>apply</w:t>
+      </w:r>
+      <w:proofErr w:type="spellEnd"/>
+    </w:p>
+    <w:p>
+      <w:pPr>
+        <w:rPr>
+          <w:rFonts w:cstheme="minorHAnsi"/>
+        </w:rPr>
+      </w:pPr>
+      <w:r>
+        <w:rPr>
+          <w:rFonts w:cstheme="minorHAnsi"/>
+        </w:rPr>
+        <w:t xml:space="preserve">Faz o </w:t>
+      </w:r>
+      <w:proofErr w:type="spellStart"/>
+      <w:r>
+        <w:rPr>
+          <w:rFonts w:cstheme="minorHAnsi"/>
+        </w:rPr>
+        <w:t>deploy</w:t>
+      </w:r>
+      <w:proofErr w:type="spellEnd"/>
+      <w:r>
+        <w:rPr>
+          <w:rFonts w:cstheme="minorHAnsi"/>
+        </w:rPr>
+        <w:t xml:space="preserve"> do que estamos fazendo</w:t>
+      </w:r>
+    </w:p>
+    <w:p/>
+    <w:p>
+      <w:pPr>
+        <w:rPr>
+          <w:rFonts w:cstheme="minorHAnsi"/>
+        </w:rPr>
+      </w:pPr>
+    </w:p>
+    <w:p>
+      <w:pPr>
+        <w:rPr>
+          <w:rFonts w:cstheme="minorHAnsi"/>
+        </w:rPr>
+      </w:pPr>
     </w:p>
     <w:sectPr>
       <w:pgSz w:w="11906" w:h="16838"/>

</xml_diff>